<commit_message>
AOSP. Exponents and logarithms
</commit_message>
<xml_diff>
--- a/the Art of Problem Solving, Volume 1: the Basics/1. EXPONENTS AND LOGARITHMS.docx
+++ b/the Art of Problem Solving, Volume 1: the Basics/1. EXPONENTS AND LOGARITHMS.docx
@@ -1337,7 +1337,23 @@
       </w:pPr>
       <w:r>
         <w:rPr/>
-        <w:t xml:space="preserve">We can adapt the radical sign to use with other roots by writing </w:t>
+        <w:t>When dealing with other powers which are reciprocals of integers, like 1/3,1/4,1/5, and so on,</w:t>
+      </w:r>
+    </w:p>
+    <w:p>
+      <w:pPr>
+        <w:pStyle w:val="Heading3"/>
+        <w:numPr>
+          <w:ilvl w:val="0"/>
+          <w:numId w:val="2"/>
+        </w:numPr>
+        <w:rPr>
+          <w:rFonts w:ascii="Arial" w:hAnsi="Arial"/>
+        </w:rPr>
+      </w:pPr>
+      <w:r>
+        <w:rPr/>
+        <w:t xml:space="preserve">we proceed just as with square roots. We can adapt the radical sign to use with other roots by writing </w:t>
       </w:r>
       <w:r>
         <w:rPr/>
@@ -1478,7 +1494,224 @@
       </w:pPr>
       <w:r>
         <w:rPr/>
-      </w:r>
+        <w:t xml:space="preserve">When working with fractional powers in which the numerator is not 1, we use our rule for raising exponential expressions to powers backwards:  </w:t>
+      </w:r>
+      <w:r>
+        <w:rPr/>
+      </w:r>
+      <m:oMath xmlns:m="http://schemas.openxmlformats.org/officeDocument/2006/math">
+        <m:sSup>
+          <m:e>
+            <m:r>
+              <w:rPr>
+                <w:rFonts w:ascii="Cambria Math" w:hAnsi="Cambria Math"/>
+              </w:rPr>
+              <m:t xml:space="preserve">8</m:t>
+            </m:r>
+          </m:e>
+          <m:sup>
+            <m:d>
+              <m:dPr>
+                <m:begChr m:val="("/>
+                <m:endChr m:val=")"/>
+              </m:dPr>
+              <m:e>
+                <m:f>
+                  <m:fPr>
+                    <m:type m:val="lin"/>
+                  </m:fPr>
+                  <m:num>
+                    <m:r>
+                      <w:rPr>
+                        <w:rFonts w:ascii="Cambria Math" w:hAnsi="Cambria Math"/>
+                      </w:rPr>
+                      <m:t xml:space="preserve">2</m:t>
+                    </m:r>
+                  </m:num>
+                  <m:den>
+                    <m:r>
+                      <w:rPr>
+                        <w:rFonts w:ascii="Cambria Math" w:hAnsi="Cambria Math"/>
+                      </w:rPr>
+                      <m:t xml:space="preserve">3</m:t>
+                    </m:r>
+                  </m:den>
+                </m:f>
+              </m:e>
+            </m:d>
+          </m:sup>
+        </m:sSup>
+        <m:r>
+          <w:rPr>
+            <w:rFonts w:ascii="Cambria Math" w:hAnsi="Cambria Math"/>
+          </w:rPr>
+          <m:t xml:space="preserve">=</m:t>
+        </m:r>
+        <m:sSup>
+          <m:e>
+            <m:r>
+              <w:rPr>
+                <w:rFonts w:ascii="Cambria Math" w:hAnsi="Cambria Math"/>
+              </w:rPr>
+              <m:t xml:space="preserve">8</m:t>
+            </m:r>
+          </m:e>
+          <m:sup>
+            <m:d>
+              <m:dPr>
+                <m:begChr m:val="("/>
+                <m:endChr m:val=")"/>
+              </m:dPr>
+              <m:e>
+                <m:f>
+                  <m:fPr>
+                    <m:type m:val="lin"/>
+                  </m:fPr>
+                  <m:num>
+                    <m:r>
+                      <w:rPr>
+                        <w:rFonts w:ascii="Cambria Math" w:hAnsi="Cambria Math"/>
+                      </w:rPr>
+                      <m:t xml:space="preserve">1</m:t>
+                    </m:r>
+                  </m:num>
+                  <m:den>
+                    <m:r>
+                      <w:rPr>
+                        <w:rFonts w:ascii="Cambria Math" w:hAnsi="Cambria Math"/>
+                      </w:rPr>
+                      <m:t xml:space="preserve">3</m:t>
+                    </m:r>
+                  </m:den>
+                </m:f>
+                <m:r>
+                  <w:rPr>
+                    <w:rFonts w:ascii="Cambria Math" w:hAnsi="Cambria Math"/>
+                  </w:rPr>
+                  <m:t xml:space="preserve">∗</m:t>
+                </m:r>
+                <m:r>
+                  <w:rPr>
+                    <w:rFonts w:ascii="Cambria Math" w:hAnsi="Cambria Math"/>
+                  </w:rPr>
+                  <m:t xml:space="preserve">2</m:t>
+                </m:r>
+              </m:e>
+            </m:d>
+          </m:sup>
+        </m:sSup>
+        <m:r>
+          <w:rPr>
+            <w:rFonts w:ascii="Cambria Math" w:hAnsi="Cambria Math"/>
+          </w:rPr>
+          <m:t xml:space="preserve">=</m:t>
+        </m:r>
+        <m:sSup>
+          <m:e>
+            <m:d>
+              <m:dPr>
+                <m:begChr m:val="("/>
+                <m:endChr m:val=")"/>
+              </m:dPr>
+              <m:e>
+                <m:sSup>
+                  <m:e>
+                    <m:r>
+                      <w:rPr>
+                        <w:rFonts w:ascii="Cambria Math" w:hAnsi="Cambria Math"/>
+                      </w:rPr>
+                      <m:t xml:space="preserve">8</m:t>
+                    </m:r>
+                  </m:e>
+                  <m:sup>
+                    <m:d>
+                      <m:dPr>
+                        <m:begChr m:val="("/>
+                        <m:endChr m:val=")"/>
+                      </m:dPr>
+                      <m:e>
+                        <m:f>
+                          <m:fPr>
+                            <m:type m:val="lin"/>
+                          </m:fPr>
+                          <m:num>
+                            <m:r>
+                              <w:rPr>
+                                <w:rFonts w:ascii="Cambria Math" w:hAnsi="Cambria Math"/>
+                              </w:rPr>
+                              <m:t xml:space="preserve">1</m:t>
+                            </m:r>
+                          </m:num>
+                          <m:den>
+                            <m:r>
+                              <w:rPr>
+                                <w:rFonts w:ascii="Cambria Math" w:hAnsi="Cambria Math"/>
+                              </w:rPr>
+                              <m:t xml:space="preserve">3</m:t>
+                            </m:r>
+                          </m:den>
+                        </m:f>
+                      </m:e>
+                    </m:d>
+                  </m:sup>
+                </m:sSup>
+              </m:e>
+            </m:d>
+          </m:e>
+          <m:sup>
+            <m:r>
+              <w:rPr>
+                <w:rFonts w:ascii="Cambria Math" w:hAnsi="Cambria Math"/>
+              </w:rPr>
+              <m:t xml:space="preserve">2</m:t>
+            </m:r>
+          </m:sup>
+        </m:sSup>
+        <m:r>
+          <w:rPr>
+            <w:rFonts w:ascii="Cambria Math" w:hAnsi="Cambria Math"/>
+          </w:rPr>
+          <m:t xml:space="preserve">=</m:t>
+        </m:r>
+        <m:sSup>
+          <m:e>
+            <m:d>
+              <m:dPr>
+                <m:begChr m:val="("/>
+                <m:endChr m:val=")"/>
+              </m:dPr>
+              <m:e>
+                <m:r>
+                  <w:rPr>
+                    <w:rFonts w:ascii="Cambria Math" w:hAnsi="Cambria Math"/>
+                  </w:rPr>
+                  <m:t xml:space="preserve">2</m:t>
+                </m:r>
+              </m:e>
+            </m:d>
+          </m:e>
+          <m:sup>
+            <m:r>
+              <w:rPr>
+                <w:rFonts w:ascii="Cambria Math" w:hAnsi="Cambria Math"/>
+              </w:rPr>
+              <m:t xml:space="preserve">2</m:t>
+            </m:r>
+          </m:sup>
+        </m:sSup>
+        <m:r>
+          <w:rPr>
+            <w:rFonts w:ascii="Cambria Math" w:hAnsi="Cambria Math"/>
+          </w:rPr>
+          <m:t xml:space="preserve">=</m:t>
+        </m:r>
+        <m:r>
+          <w:rPr>
+            <w:rFonts w:ascii="Cambria Math" w:hAnsi="Cambria Math"/>
+          </w:rPr>
+          <m:t xml:space="preserve">4</m:t>
+        </m:r>
+      </m:oMath>
     </w:p>
     <w:sectPr>
       <w:type w:val="nextPage"/>

</xml_diff>